<commit_message>
html and css codes used in ppt
</commit_message>
<xml_diff>
--- a/WEB TECHNOLOGY.docx
+++ b/WEB TECHNOLOGY.docx
@@ -38,25 +38,7 @@
           <w:szCs w:val="28"/>
           <w:lang w:val="en-US"/>
         </w:rPr>
-        <w:t>URL</w:t>
-      </w:r>
-      <w:proofErr w:type="gramStart"/>
-      <w:r>
-        <w:rPr>
-          <w:sz w:val="28"/>
-          <w:szCs w:val="28"/>
-          <w:lang w:val="en-US"/>
-        </w:rPr>
-        <w:t>-  Uniform</w:t>
-      </w:r>
-      <w:proofErr w:type="gramEnd"/>
-      <w:r>
-        <w:rPr>
-          <w:sz w:val="28"/>
-          <w:szCs w:val="28"/>
-          <w:lang w:val="en-US"/>
-        </w:rPr>
-        <w:t xml:space="preserve"> Resource Locator</w:t>
+        <w:t>URL-  Uniform Resource Locator</w:t>
       </w:r>
     </w:p>
     <w:p>
@@ -178,44 +160,16 @@
           <w:szCs w:val="28"/>
           <w:lang w:val="en-US"/>
         </w:rPr>
-        <w:t xml:space="preserve">Static – Websites that </w:t>
-      </w:r>
-      <w:proofErr w:type="gramStart"/>
-      <w:r>
-        <w:rPr>
-          <w:sz w:val="28"/>
-          <w:szCs w:val="28"/>
-          <w:lang w:val="en-US"/>
-        </w:rPr>
-        <w:t>don’t</w:t>
-      </w:r>
-      <w:proofErr w:type="gramEnd"/>
-      <w:r>
-        <w:rPr>
-          <w:sz w:val="28"/>
-          <w:szCs w:val="28"/>
-          <w:lang w:val="en-US"/>
-        </w:rPr>
-        <w:t xml:space="preserve"> change. It </w:t>
-      </w:r>
-      <w:r>
-        <w:rPr>
-          <w:sz w:val="28"/>
-          <w:szCs w:val="28"/>
-          <w:lang w:val="en-US"/>
-        </w:rPr>
-        <w:t xml:space="preserve">is not connected to the </w:t>
-      </w:r>
-      <w:proofErr w:type="spellStart"/>
-      <w:r>
-        <w:rPr>
-          <w:sz w:val="28"/>
-          <w:szCs w:val="28"/>
-          <w:lang w:val="en-US"/>
-        </w:rPr>
-        <w:t>datatbase</w:t>
-      </w:r>
-      <w:proofErr w:type="spellEnd"/>
+        <w:t xml:space="preserve">Static – Websites that don’t change. It </w:t>
+      </w:r>
+      <w:r>
+        <w:rPr>
+          <w:sz w:val="28"/>
+          <w:szCs w:val="28"/>
+          <w:lang w:val="en-US"/>
+        </w:rPr>
+        <w:t>is not connected to the datatbase</w:t>
+      </w:r>
     </w:p>
     <w:p>
       <w:pPr>
@@ -469,6 +423,669 @@
           <w:lang w:val="en-US"/>
         </w:rPr>
         <w:t>User Experience</w:t>
+      </w:r>
+    </w:p>
+    <w:p>
+      <w:pPr>
+        <w:rPr>
+          <w:sz w:val="28"/>
+          <w:szCs w:val="28"/>
+          <w:lang w:val="en-US"/>
+        </w:rPr>
+      </w:pPr>
+    </w:p>
+    <w:p>
+      <w:pPr>
+        <w:rPr>
+          <w:sz w:val="28"/>
+          <w:szCs w:val="28"/>
+          <w:lang w:val="en-US"/>
+        </w:rPr>
+      </w:pPr>
+    </w:p>
+    <w:p>
+      <w:pPr>
+        <w:rPr>
+          <w:sz w:val="28"/>
+          <w:szCs w:val="28"/>
+          <w:lang w:val="en-US"/>
+        </w:rPr>
+      </w:pPr>
+    </w:p>
+    <w:p>
+      <w:pPr>
+        <w:rPr>
+          <w:b/>
+          <w:bCs/>
+          <w:sz w:val="28"/>
+          <w:szCs w:val="28"/>
+          <w:lang w:val="en-US"/>
+        </w:rPr>
+      </w:pPr>
+      <w:r>
+        <w:rPr>
+          <w:b/>
+          <w:bCs/>
+          <w:sz w:val="28"/>
+          <w:szCs w:val="28"/>
+          <w:lang w:val="en-US"/>
+        </w:rPr>
+        <w:t>CSS</w:t>
+      </w:r>
+      <w:r>
+        <w:rPr>
+          <w:b/>
+          <w:bCs/>
+          <w:sz w:val="28"/>
+          <w:szCs w:val="28"/>
+          <w:lang w:val="en-US"/>
+        </w:rPr>
+        <w:t>:</w:t>
+      </w:r>
+    </w:p>
+    <w:p>
+      <w:pPr>
+        <w:ind w:left="720"/>
+        <w:rPr>
+          <w:sz w:val="28"/>
+          <w:szCs w:val="28"/>
+          <w:lang w:val="en-US"/>
+        </w:rPr>
+      </w:pPr>
+      <w:r>
+        <w:rPr>
+          <w:sz w:val="28"/>
+          <w:szCs w:val="28"/>
+          <w:lang w:val="en-US"/>
+        </w:rPr>
+        <w:t>Cascading Style Sheets</w:t>
+      </w:r>
+    </w:p>
+    <w:p>
+      <w:pPr>
+        <w:ind w:left="720"/>
+        <w:rPr>
+          <w:sz w:val="28"/>
+          <w:szCs w:val="28"/>
+          <w:lang w:val="en-US"/>
+        </w:rPr>
+      </w:pPr>
+      <w:r>
+        <w:rPr>
+          <w:sz w:val="28"/>
+          <w:szCs w:val="28"/>
+          <w:lang w:val="en-US"/>
+        </w:rPr>
+        <w:t>It describes how HTML elements are to be displayed on the screen.</w:t>
+      </w:r>
+    </w:p>
+    <w:p>
+      <w:pPr>
+        <w:ind w:left="720"/>
+        <w:rPr>
+          <w:sz w:val="28"/>
+          <w:szCs w:val="28"/>
+          <w:lang w:val="en-US"/>
+        </w:rPr>
+      </w:pPr>
+      <w:r>
+        <w:rPr>
+          <w:sz w:val="28"/>
+          <w:szCs w:val="28"/>
+          <w:lang w:val="en-US"/>
+        </w:rPr>
+        <w:t>CSS helps to make webpages more readable and attractive.</w:t>
+      </w:r>
+    </w:p>
+    <w:p>
+      <w:pPr>
+        <w:ind w:left="720"/>
+        <w:rPr>
+          <w:sz w:val="28"/>
+          <w:szCs w:val="28"/>
+          <w:lang w:val="en-US"/>
+        </w:rPr>
+      </w:pPr>
+      <w:r>
+        <w:rPr>
+          <w:sz w:val="28"/>
+          <w:szCs w:val="28"/>
+          <w:lang w:val="en-US"/>
+        </w:rPr>
+        <w:t>There are 3 ways to include CSS in HTML document</w:t>
+      </w:r>
+    </w:p>
+    <w:p>
+      <w:pPr>
+        <w:ind w:left="720"/>
+        <w:rPr>
+          <w:sz w:val="28"/>
+          <w:szCs w:val="28"/>
+          <w:lang w:val="en-US"/>
+        </w:rPr>
+      </w:pPr>
+      <w:r>
+        <w:rPr>
+          <w:sz w:val="28"/>
+          <w:szCs w:val="28"/>
+          <w:lang w:val="en-US"/>
+        </w:rPr>
+        <w:tab/>
+        <w:t>Inline CSS</w:t>
+      </w:r>
+    </w:p>
+    <w:p>
+      <w:pPr>
+        <w:ind w:left="720"/>
+        <w:rPr>
+          <w:sz w:val="28"/>
+          <w:szCs w:val="28"/>
+          <w:lang w:val="en-US"/>
+        </w:rPr>
+      </w:pPr>
+      <w:r>
+        <w:rPr>
+          <w:sz w:val="28"/>
+          <w:szCs w:val="28"/>
+          <w:lang w:val="en-US"/>
+        </w:rPr>
+        <w:tab/>
+        <w:t>Internal CSS</w:t>
+      </w:r>
+    </w:p>
+    <w:p>
+      <w:pPr>
+        <w:ind w:left="720"/>
+        <w:rPr>
+          <w:sz w:val="28"/>
+          <w:szCs w:val="28"/>
+          <w:lang w:val="en-US"/>
+        </w:rPr>
+      </w:pPr>
+      <w:r>
+        <w:rPr>
+          <w:sz w:val="28"/>
+          <w:szCs w:val="28"/>
+          <w:lang w:val="en-US"/>
+        </w:rPr>
+        <w:tab/>
+        <w:t>External CSS</w:t>
+      </w:r>
+    </w:p>
+    <w:p>
+      <w:pPr>
+        <w:rPr>
+          <w:b/>
+          <w:bCs/>
+          <w:sz w:val="28"/>
+          <w:szCs w:val="28"/>
+          <w:lang w:val="en-US"/>
+        </w:rPr>
+      </w:pPr>
+      <w:r>
+        <w:rPr>
+          <w:b/>
+          <w:bCs/>
+          <w:sz w:val="28"/>
+          <w:szCs w:val="28"/>
+          <w:lang w:val="en-US"/>
+        </w:rPr>
+        <w:t>Inline css</w:t>
+      </w:r>
+      <w:r>
+        <w:rPr>
+          <w:b/>
+          <w:bCs/>
+          <w:sz w:val="28"/>
+          <w:szCs w:val="28"/>
+          <w:lang w:val="en-US"/>
+        </w:rPr>
+        <w:t>:</w:t>
+      </w:r>
+    </w:p>
+    <w:p>
+      <w:pPr>
+        <w:rPr>
+          <w:sz w:val="28"/>
+          <w:szCs w:val="28"/>
+          <w:lang w:val="en-US"/>
+        </w:rPr>
+      </w:pPr>
+      <w:r>
+        <w:rPr>
+          <w:b/>
+          <w:bCs/>
+          <w:sz w:val="28"/>
+          <w:szCs w:val="28"/>
+          <w:lang w:val="en-US"/>
+        </w:rPr>
+        <w:tab/>
+      </w:r>
+      <w:r>
+        <w:rPr>
+          <w:sz w:val="28"/>
+          <w:szCs w:val="28"/>
+          <w:lang w:val="en-US"/>
+        </w:rPr>
+        <w:t>&lt;p style = “color:blue”&gt;HELLO&lt;/p&gt;</w:t>
+      </w:r>
+    </w:p>
+    <w:p>
+      <w:pPr>
+        <w:rPr>
+          <w:b/>
+          <w:bCs/>
+          <w:sz w:val="28"/>
+          <w:szCs w:val="28"/>
+          <w:lang w:val="en-US"/>
+        </w:rPr>
+      </w:pPr>
+      <w:r>
+        <w:rPr>
+          <w:b/>
+          <w:bCs/>
+          <w:sz w:val="28"/>
+          <w:szCs w:val="28"/>
+          <w:lang w:val="en-US"/>
+        </w:rPr>
+        <w:t>Internal CSS</w:t>
+      </w:r>
+      <w:r>
+        <w:rPr>
+          <w:b/>
+          <w:bCs/>
+          <w:sz w:val="28"/>
+          <w:szCs w:val="28"/>
+          <w:lang w:val="en-US"/>
+        </w:rPr>
+        <w:t>:</w:t>
+      </w:r>
+    </w:p>
+    <w:p>
+      <w:pPr>
+        <w:ind w:left="720"/>
+        <w:rPr>
+          <w:sz w:val="28"/>
+          <w:szCs w:val="28"/>
+        </w:rPr>
+      </w:pPr>
+      <w:r>
+        <w:rPr>
+          <w:sz w:val="28"/>
+          <w:szCs w:val="28"/>
+        </w:rPr>
+        <w:t>&lt;!DOCTYPE html&gt;</w:t>
+      </w:r>
+    </w:p>
+    <w:p>
+      <w:pPr>
+        <w:ind w:left="720"/>
+        <w:rPr>
+          <w:sz w:val="28"/>
+          <w:szCs w:val="28"/>
+        </w:rPr>
+      </w:pPr>
+      <w:r>
+        <w:rPr>
+          <w:sz w:val="28"/>
+          <w:szCs w:val="28"/>
+        </w:rPr>
+        <w:t>&lt;html&gt;</w:t>
+      </w:r>
+    </w:p>
+    <w:p>
+      <w:pPr>
+        <w:ind w:left="720"/>
+        <w:rPr>
+          <w:sz w:val="28"/>
+          <w:szCs w:val="28"/>
+        </w:rPr>
+      </w:pPr>
+      <w:r>
+        <w:rPr>
+          <w:sz w:val="28"/>
+          <w:szCs w:val="28"/>
+        </w:rPr>
+        <w:t>  &lt;head&gt;</w:t>
+      </w:r>
+    </w:p>
+    <w:p>
+      <w:pPr>
+        <w:ind w:left="720"/>
+        <w:rPr>
+          <w:sz w:val="28"/>
+          <w:szCs w:val="28"/>
+        </w:rPr>
+      </w:pPr>
+      <w:r>
+        <w:rPr>
+          <w:sz w:val="28"/>
+          <w:szCs w:val="28"/>
+        </w:rPr>
+        <w:t>    &lt;style type = "text/css"&gt;</w:t>
+      </w:r>
+    </w:p>
+    <w:p>
+      <w:pPr>
+        <w:ind w:left="720"/>
+        <w:rPr>
+          <w:sz w:val="28"/>
+          <w:szCs w:val="28"/>
+        </w:rPr>
+      </w:pPr>
+      <w:r>
+        <w:rPr>
+          <w:sz w:val="28"/>
+          <w:szCs w:val="28"/>
+        </w:rPr>
+        <w:t>      body{background-color: blue;}</w:t>
+      </w:r>
+    </w:p>
+    <w:p>
+      <w:pPr>
+        <w:ind w:left="720"/>
+        <w:rPr>
+          <w:sz w:val="28"/>
+          <w:szCs w:val="28"/>
+        </w:rPr>
+      </w:pPr>
+      <w:r>
+        <w:rPr>
+          <w:sz w:val="28"/>
+          <w:szCs w:val="28"/>
+        </w:rPr>
+        <w:t>      p{color: yellow;}</w:t>
+      </w:r>
+    </w:p>
+    <w:p>
+      <w:pPr>
+        <w:ind w:left="720"/>
+        <w:rPr>
+          <w:sz w:val="28"/>
+          <w:szCs w:val="28"/>
+        </w:rPr>
+      </w:pPr>
+      <w:r>
+        <w:rPr>
+          <w:sz w:val="28"/>
+          <w:szCs w:val="28"/>
+        </w:rPr>
+        <w:t>    &lt;/style&gt;</w:t>
+      </w:r>
+    </w:p>
+    <w:p>
+      <w:pPr>
+        <w:ind w:left="720"/>
+        <w:rPr>
+          <w:sz w:val="28"/>
+          <w:szCs w:val="28"/>
+        </w:rPr>
+      </w:pPr>
+    </w:p>
+    <w:p>
+      <w:pPr>
+        <w:ind w:left="720"/>
+        <w:rPr>
+          <w:sz w:val="28"/>
+          <w:szCs w:val="28"/>
+        </w:rPr>
+      </w:pPr>
+      <w:r>
+        <w:rPr>
+          <w:sz w:val="28"/>
+          <w:szCs w:val="28"/>
+        </w:rPr>
+        <w:t>  &lt;/head&gt;</w:t>
+      </w:r>
+    </w:p>
+    <w:p>
+      <w:pPr>
+        <w:ind w:left="720"/>
+        <w:rPr>
+          <w:sz w:val="28"/>
+          <w:szCs w:val="28"/>
+        </w:rPr>
+      </w:pPr>
+      <w:r>
+        <w:rPr>
+          <w:sz w:val="28"/>
+          <w:szCs w:val="28"/>
+        </w:rPr>
+        <w:t>&lt;/html&gt;</w:t>
+      </w:r>
+    </w:p>
+    <w:p>
+      <w:pPr>
+        <w:rPr>
+          <w:b/>
+          <w:bCs/>
+          <w:sz w:val="28"/>
+          <w:szCs w:val="28"/>
+        </w:rPr>
+      </w:pPr>
+      <w:r>
+        <w:rPr>
+          <w:b/>
+          <w:bCs/>
+          <w:sz w:val="28"/>
+          <w:szCs w:val="28"/>
+        </w:rPr>
+        <w:t>External CSS:</w:t>
+      </w:r>
+    </w:p>
+    <w:p>
+      <w:pPr>
+        <w:rPr>
+          <w:sz w:val="28"/>
+          <w:szCs w:val="28"/>
+        </w:rPr>
+      </w:pPr>
+      <w:r>
+        <w:rPr>
+          <w:sz w:val="28"/>
+          <w:szCs w:val="28"/>
+        </w:rPr>
+        <w:tab/>
+        <w:t>Using a css file</w:t>
+      </w:r>
+    </w:p>
+    <w:p>
+      <w:pPr>
+        <w:rPr>
+          <w:sz w:val="28"/>
+          <w:szCs w:val="28"/>
+        </w:rPr>
+      </w:pPr>
+    </w:p>
+    <w:p>
+      <w:pPr>
+        <w:rPr>
+          <w:sz w:val="28"/>
+          <w:szCs w:val="28"/>
+        </w:rPr>
+      </w:pPr>
+    </w:p>
+    <w:p>
+      <w:pPr>
+        <w:rPr>
+          <w:b/>
+          <w:bCs/>
+          <w:sz w:val="28"/>
+          <w:szCs w:val="28"/>
+        </w:rPr>
+      </w:pPr>
+      <w:r>
+        <w:rPr>
+          <w:b/>
+          <w:bCs/>
+          <w:sz w:val="28"/>
+          <w:szCs w:val="28"/>
+        </w:rPr>
+        <w:lastRenderedPageBreak/>
+        <w:t>CSS BOX MODEL:</w:t>
+      </w:r>
+    </w:p>
+    <w:p>
+      <w:pPr>
+        <w:rPr>
+          <w:sz w:val="28"/>
+          <w:szCs w:val="28"/>
+        </w:rPr>
+      </w:pPr>
+      <w:r>
+        <w:rPr>
+          <w:sz w:val="28"/>
+          <w:szCs w:val="28"/>
+        </w:rPr>
+        <w:t>Any HTML element on a webpage can be represented using a box.</w:t>
+      </w:r>
+    </w:p>
+    <w:p>
+      <w:pPr>
+        <w:rPr>
+          <w:sz w:val="28"/>
+          <w:szCs w:val="28"/>
+        </w:rPr>
+      </w:pPr>
+      <w:r>
+        <w:rPr>
+          <w:sz w:val="28"/>
+          <w:szCs w:val="28"/>
+        </w:rPr>
+        <w:t>That is, a web page is full of boxes.</w:t>
+      </w:r>
+    </w:p>
+    <w:p>
+      <w:pPr>
+        <w:rPr>
+          <w:sz w:val="28"/>
+          <w:szCs w:val="28"/>
+        </w:rPr>
+      </w:pPr>
+      <w:r>
+        <w:rPr>
+          <w:sz w:val="28"/>
+          <w:szCs w:val="28"/>
+        </w:rPr>
+        <w:t>These boxes have basically four components which affects their representation on a page.</w:t>
+      </w:r>
+    </w:p>
+    <w:p>
+      <w:pPr>
+        <w:rPr>
+          <w:sz w:val="28"/>
+          <w:szCs w:val="28"/>
+        </w:rPr>
+      </w:pPr>
+      <w:r>
+        <w:rPr>
+          <w:sz w:val="28"/>
+          <w:szCs w:val="28"/>
+        </w:rPr>
+        <w:tab/>
+      </w:r>
+      <w:r>
+        <w:rPr>
+          <w:b/>
+          <w:bCs/>
+          <w:sz w:val="28"/>
+          <w:szCs w:val="28"/>
+        </w:rPr>
+        <w:t>Content –</w:t>
+      </w:r>
+      <w:r>
+        <w:rPr>
+          <w:sz w:val="28"/>
+          <w:szCs w:val="28"/>
+        </w:rPr>
+        <w:t xml:space="preserve"> The actual content like text, images,…</w:t>
+      </w:r>
+    </w:p>
+    <w:p>
+      <w:pPr>
+        <w:rPr>
+          <w:sz w:val="28"/>
+          <w:szCs w:val="28"/>
+        </w:rPr>
+      </w:pPr>
+      <w:r>
+        <w:rPr>
+          <w:sz w:val="28"/>
+          <w:szCs w:val="28"/>
+        </w:rPr>
+        <w:tab/>
+      </w:r>
+      <w:r>
+        <w:rPr>
+          <w:b/>
+          <w:bCs/>
+          <w:sz w:val="28"/>
+          <w:szCs w:val="28"/>
+        </w:rPr>
+        <w:t>Padding –</w:t>
+      </w:r>
+      <w:r>
+        <w:rPr>
+          <w:sz w:val="28"/>
+          <w:szCs w:val="28"/>
+        </w:rPr>
+        <w:t xml:space="preserve"> This clears the main content from its containing box.</w:t>
+      </w:r>
+    </w:p>
+    <w:p>
+      <w:pPr>
+        <w:rPr>
+          <w:sz w:val="28"/>
+          <w:szCs w:val="28"/>
+        </w:rPr>
+      </w:pPr>
+      <w:r>
+        <w:rPr>
+          <w:sz w:val="28"/>
+          <w:szCs w:val="28"/>
+        </w:rPr>
+        <w:tab/>
+      </w:r>
+      <w:r>
+        <w:rPr>
+          <w:b/>
+          <w:bCs/>
+          <w:sz w:val="28"/>
+          <w:szCs w:val="28"/>
+        </w:rPr>
+        <w:t>Border –</w:t>
+      </w:r>
+      <w:r>
+        <w:rPr>
+          <w:sz w:val="28"/>
+          <w:szCs w:val="28"/>
+        </w:rPr>
+        <w:t xml:space="preserve"> This surrounds both content and padding.</w:t>
+      </w:r>
+    </w:p>
+    <w:p>
+      <w:pPr>
+        <w:ind w:left="720"/>
+        <w:rPr>
+          <w:sz w:val="28"/>
+          <w:szCs w:val="28"/>
+        </w:rPr>
+      </w:pPr>
+      <w:r>
+        <w:rPr>
+          <w:b/>
+          <w:bCs/>
+          <w:sz w:val="28"/>
+          <w:szCs w:val="28"/>
+        </w:rPr>
+        <w:t>Margin –</w:t>
+      </w:r>
+      <w:r>
+        <w:rPr>
+          <w:sz w:val="28"/>
+          <w:szCs w:val="28"/>
+        </w:rPr>
+        <w:t xml:space="preserve"> This is a transparent space that separates it from other elements. A margin is the space outside something whereas, padding is the space inside something.</w:t>
       </w:r>
     </w:p>
     <w:p>
@@ -1102,7 +1719,6 @@
   <w:style w:type="character" w:default="1" w:styleId="DefaultParagraphFont">
     <w:name w:val="Default Paragraph Font"/>
     <w:uiPriority w:val="1"/>
-    <w:semiHidden/>
     <w:unhideWhenUsed/>
   </w:style>
   <w:style w:type="table" w:default="1" w:styleId="TableNormal">

</xml_diff>